<commit_message>
Update Data Manipulation with data table in R
</commit_message>
<xml_diff>
--- a/Data Science Cheat/R/Data Analyst Track/07- Data Manipulation with data table in R.docx
+++ b/Data Science Cheat/R/Data Analyst Track/07- Data Manipulation with data table in R.docx
@@ -5897,31 +5897,7 @@
           <w:sz w:val="24"/>
           <w:highlight w:val="yellow"/>
         </w:rPr>
-        <w:t xml:space="preserve"> </w:t>
-      </w:r>
-      <w:r>
-        <w:rPr>
-          <w:b/>
-          <w:sz w:val="24"/>
-          <w:highlight w:val="yellow"/>
-        </w:rPr>
-        <w:t xml:space="preserve">ans &lt;- batrips[, .N, by = </w:t>
-      </w:r>
-      <w:r>
-        <w:rPr>
-          <w:b/>
-          <w:sz w:val="24"/>
-          <w:highlight w:val="yellow"/>
-        </w:rPr>
-        <w:t>.(start_station)</w:t>
-      </w:r>
-      <w:r>
-        <w:rPr>
-          <w:b/>
-          <w:sz w:val="24"/>
-          <w:highlight w:val="yellow"/>
-        </w:rPr>
-        <w:t>]</w:t>
+        <w:t xml:space="preserve"> ans &lt;- batrips[, .N, by = .(start_station)]</w:t>
       </w:r>
       <w:r>
         <w:rPr>
@@ -7288,8 +7264,1648 @@
           <w:sz w:val="28"/>
         </w:rPr>
       </w:pPr>
+      <w:r>
+        <w:rPr>
+          <w:sz w:val="28"/>
+        </w:rPr>
+        <w:t>-Chaining data.table expression</w:t>
+      </w:r>
+    </w:p>
+    <w:p>
+      <w:pPr>
+        <w:rPr>
+          <w:sz w:val="28"/>
+        </w:rPr>
+      </w:pPr>
+      <w:r>
+        <w:rPr>
+          <w:sz w:val="28"/>
+        </w:rPr>
+        <w:t>*</w:t>
+      </w:r>
+      <w:r>
+        <w:rPr>
+          <w:b/>
+          <w:sz w:val="28"/>
+          <w:highlight w:val="yellow"/>
+        </w:rPr>
+        <w:t>batrips[duration &gt; 3600][order(duration)][1:3]</w:t>
+      </w:r>
+      <w:r>
+        <w:rPr>
+          <w:sz w:val="28"/>
+        </w:rPr>
+        <w:t xml:space="preserve"> -&gt; filter duration &gt; 3600, sort the duration and select top 3 </w:t>
+      </w:r>
+    </w:p>
+    <w:p>
+      <w:pPr>
+        <w:rPr>
+          <w:sz w:val="28"/>
+        </w:rPr>
+      </w:pPr>
+      <w:r>
+        <w:rPr>
+          <w:sz w:val="28"/>
+        </w:rPr>
+        <w:t>-sort the lowest mean_duration and take top 3 start_station :</w:t>
+      </w:r>
+    </w:p>
+    <w:p>
+      <w:pPr>
+        <w:rPr>
+          <w:b/>
+          <w:sz w:val="28"/>
+        </w:rPr>
+      </w:pPr>
+      <w:r>
+        <w:rPr>
+          <w:sz w:val="28"/>
+        </w:rPr>
+        <w:lastRenderedPageBreak/>
+        <w:t>*</w:t>
+      </w:r>
+      <w:r>
+        <w:rPr>
+          <w:b/>
+          <w:sz w:val="28"/>
+          <w:highlight w:val="yellow"/>
+        </w:rPr>
+        <w:t>batrips[, .(mn_dur = mean(duration)), by = “start_station”][order(mn_dur)][1:3]</w:t>
+      </w:r>
+    </w:p>
+    <w:p>
+      <w:pPr>
+        <w:rPr>
+          <w:b/>
+          <w:sz w:val="28"/>
+        </w:rPr>
+      </w:pPr>
+    </w:p>
+    <w:p>
+      <w:pPr>
+        <w:rPr>
+          <w:sz w:val="28"/>
+        </w:rPr>
+      </w:pPr>
+      <w:r>
+        <w:rPr>
+          <w:sz w:val="28"/>
+        </w:rPr>
+        <w:t>-uniqueN : to calculate number of unique variable in dataset</w:t>
+      </w:r>
+    </w:p>
+    <w:p>
+      <w:pPr>
+        <w:rPr>
+          <w:sz w:val="28"/>
+        </w:rPr>
+      </w:pPr>
+      <w:r>
+        <w:rPr>
+          <w:b/>
+          <w:sz w:val="28"/>
+          <w:highlight w:val="yellow"/>
+        </w:rPr>
+        <w:t>*id  &lt;- c(1,2,2,1)</w:t>
+      </w:r>
+      <w:r>
+        <w:rPr>
+          <w:sz w:val="28"/>
+        </w:rPr>
+        <w:t>; uniqueN(id) :</w:t>
+      </w:r>
+      <w:r>
+        <w:rPr>
+          <w:sz w:val="28"/>
+        </w:rPr>
+        <w:t xml:space="preserve"> the result is 2(number unique character)</w:t>
+      </w:r>
+    </w:p>
+    <w:p>
+      <w:pPr>
+        <w:rPr>
+          <w:sz w:val="28"/>
+        </w:rPr>
+      </w:pPr>
+      <w:r>
+        <w:rPr>
+          <w:sz w:val="28"/>
+        </w:rPr>
+        <w:t xml:space="preserve">*id </w:t>
+      </w:r>
+      <w:r>
+        <w:rPr>
+          <w:sz w:val="28"/>
+        </w:rPr>
+        <w:tab/>
+        <w:t>val</w:t>
+      </w:r>
+    </w:p>
+    <w:p>
+      <w:pPr>
+        <w:rPr>
+          <w:sz w:val="28"/>
+        </w:rPr>
+      </w:pPr>
+      <w:r>
+        <w:rPr>
+          <w:sz w:val="28"/>
+        </w:rPr>
+        <w:t xml:space="preserve"> 1</w:t>
+      </w:r>
+      <w:r>
+        <w:rPr>
+          <w:sz w:val="28"/>
+        </w:rPr>
+        <w:tab/>
+        <w:t>1</w:t>
+      </w:r>
+    </w:p>
+    <w:p>
+      <w:pPr>
+        <w:rPr>
+          <w:sz w:val="28"/>
+        </w:rPr>
+      </w:pPr>
+      <w:r>
+        <w:rPr>
+          <w:sz w:val="28"/>
+        </w:rPr>
+        <w:t xml:space="preserve"> 2</w:t>
+      </w:r>
+      <w:r>
+        <w:rPr>
+          <w:sz w:val="28"/>
+        </w:rPr>
+        <w:tab/>
+        <w:t>2</w:t>
+      </w:r>
+    </w:p>
+    <w:p>
+      <w:pPr>
+        <w:rPr>
+          <w:sz w:val="28"/>
+        </w:rPr>
+      </w:pPr>
+      <w:r>
+        <w:rPr>
+          <w:sz w:val="28"/>
+        </w:rPr>
+        <w:t xml:space="preserve"> 2 </w:t>
+      </w:r>
+      <w:r>
+        <w:rPr>
+          <w:sz w:val="28"/>
+        </w:rPr>
+        <w:tab/>
+        <w:t>3</w:t>
+      </w:r>
+    </w:p>
+    <w:p>
+      <w:pPr>
+        <w:pStyle w:val="ListParagraph"/>
+        <w:numPr>
+          <w:ilvl w:val="0"/>
+          <w:numId w:val="1"/>
+        </w:numPr>
+        <w:rPr>
+          <w:sz w:val="28"/>
+        </w:rPr>
+      </w:pPr>
+      <w:r>
+        <w:rPr>
+          <w:sz w:val="28"/>
+        </w:rPr>
+        <w:t>4</w:t>
+      </w:r>
+    </w:p>
+    <w:p>
+      <w:pPr>
+        <w:ind w:left="60"/>
+        <w:rPr>
+          <w:sz w:val="28"/>
+        </w:rPr>
+      </w:pPr>
+      <w:r>
+        <w:rPr>
+          <w:b/>
+          <w:sz w:val="28"/>
+          <w:highlight w:val="yellow"/>
+        </w:rPr>
+        <w:t>*uniqueN(x)</w:t>
+      </w:r>
+      <w:r>
+        <w:rPr>
+          <w:sz w:val="28"/>
+        </w:rPr>
+        <w:t xml:space="preserve"> : the result will be 4, because no duplicate value in all column</w:t>
+      </w:r>
+    </w:p>
+    <w:p>
+      <w:pPr>
+        <w:ind w:left="60"/>
+        <w:rPr>
+          <w:sz w:val="28"/>
+        </w:rPr>
+      </w:pPr>
+      <w:r>
+        <w:rPr>
+          <w:b/>
+          <w:sz w:val="28"/>
+          <w:highlight w:val="yellow"/>
+        </w:rPr>
+        <w:t>*uniqueN(x, by =”id”)</w:t>
+      </w:r>
+      <w:r>
+        <w:rPr>
+          <w:b/>
+          <w:sz w:val="28"/>
+        </w:rPr>
+        <w:t xml:space="preserve"> </w:t>
+      </w:r>
+      <w:r>
+        <w:rPr>
+          <w:sz w:val="28"/>
+        </w:rPr>
+        <w:t>: the result will be, because unique in column id there are 2 variable duplicate</w:t>
+      </w:r>
+    </w:p>
+    <w:p>
+      <w:pPr>
+        <w:ind w:left="60"/>
+        <w:rPr>
+          <w:sz w:val="28"/>
+        </w:rPr>
+      </w:pPr>
+    </w:p>
+    <w:p>
+      <w:pPr>
+        <w:ind w:left="60"/>
+        <w:rPr>
+          <w:sz w:val="28"/>
+        </w:rPr>
+      </w:pPr>
+      <w:r>
+        <w:rPr>
+          <w:sz w:val="28"/>
+        </w:rPr>
+        <w:t>-</w:t>
+      </w:r>
+      <w:r>
+        <w:rPr>
+          <w:sz w:val="28"/>
+        </w:rPr>
+        <w:t>uniqueN together with by :</w:t>
+      </w:r>
+    </w:p>
+    <w:p>
+      <w:pPr>
+        <w:ind w:left="60"/>
+        <w:rPr>
+          <w:b/>
+          <w:sz w:val="28"/>
+        </w:rPr>
+      </w:pPr>
+      <w:r>
+        <w:rPr>
+          <w:b/>
+          <w:sz w:val="28"/>
+          <w:highlight w:val="yellow"/>
+        </w:rPr>
+        <w:t>*batrips[, uniqueN(bike_id), by = month(start_date)]</w:t>
+      </w:r>
+      <w:r>
+        <w:rPr>
+          <w:b/>
+          <w:sz w:val="28"/>
+        </w:rPr>
+        <w:t xml:space="preserve"> -&gt; jumlah unik bike id per month</w:t>
+      </w:r>
+    </w:p>
+    <w:p>
+      <w:pPr>
+        <w:ind w:left="60"/>
+        <w:rPr>
+          <w:b/>
+          <w:sz w:val="28"/>
+        </w:rPr>
+      </w:pPr>
+    </w:p>
+    <w:p>
+      <w:pPr>
+        <w:ind w:left="60"/>
+        <w:rPr>
+          <w:sz w:val="28"/>
+        </w:rPr>
+      </w:pPr>
+      <w:r>
+        <w:rPr>
+          <w:sz w:val="28"/>
+        </w:rPr>
+        <w:t>-Ordering Rows :</w:t>
+      </w:r>
+    </w:p>
+    <w:p>
+      <w:pPr>
+        <w:shd w:val="clear" w:color="auto" w:fill="1E1E1E"/>
+        <w:spacing w:after="0" w:line="315" w:lineRule="atLeast"/>
+        <w:rPr>
+          <w:rFonts w:ascii="Consolas" w:eastAsia="Times New Roman" w:hAnsi="Consolas" w:cs="Times New Roman"/>
+          <w:color w:val="D4D4D4"/>
+          <w:sz w:val="24"/>
+          <w:szCs w:val="24"/>
+        </w:rPr>
+      </w:pPr>
+      <w:r>
+        <w:rPr>
+          <w:rFonts w:ascii="Consolas" w:eastAsia="Times New Roman" w:hAnsi="Consolas" w:cs="Times New Roman"/>
+          <w:color w:val="00C53B"/>
+          <w:sz w:val="24"/>
+          <w:szCs w:val="24"/>
+        </w:rPr>
+        <w:t># Compute the total trips grouped by start_station and end_station</w:t>
+      </w:r>
+    </w:p>
+    <w:p>
+      <w:pPr>
+        <w:shd w:val="clear" w:color="auto" w:fill="1E1E1E"/>
+        <w:spacing w:after="0" w:line="315" w:lineRule="atLeast"/>
+        <w:rPr>
+          <w:rFonts w:ascii="Consolas" w:eastAsia="Times New Roman" w:hAnsi="Consolas" w:cs="Times New Roman"/>
+          <w:color w:val="D4D4D4"/>
+          <w:sz w:val="24"/>
+          <w:szCs w:val="24"/>
+        </w:rPr>
+      </w:pPr>
+      <w:r>
+        <w:rPr>
+          <w:rFonts w:ascii="Consolas" w:eastAsia="Times New Roman" w:hAnsi="Consolas" w:cs="Times New Roman"/>
+          <w:color w:val="FFFFFF"/>
+          <w:sz w:val="24"/>
+          <w:szCs w:val="24"/>
+        </w:rPr>
+        <w:t>trips_dec</w:t>
+      </w:r>
+      <w:r>
+        <w:rPr>
+          <w:rFonts w:ascii="Consolas" w:eastAsia="Times New Roman" w:hAnsi="Consolas" w:cs="Times New Roman"/>
+          <w:color w:val="D4D4D4"/>
+          <w:sz w:val="24"/>
+          <w:szCs w:val="24"/>
+        </w:rPr>
+        <w:t> &lt;- </w:t>
+      </w:r>
+      <w:r>
+        <w:rPr>
+          <w:rFonts w:ascii="Consolas" w:eastAsia="Times New Roman" w:hAnsi="Consolas" w:cs="Times New Roman"/>
+          <w:color w:val="FFFFFF"/>
+          <w:sz w:val="24"/>
+          <w:szCs w:val="24"/>
+        </w:rPr>
+        <w:t>batrips</w:t>
+      </w:r>
+      <w:r>
+        <w:rPr>
+          <w:rFonts w:ascii="Consolas" w:eastAsia="Times New Roman" w:hAnsi="Consolas" w:cs="Times New Roman"/>
+          <w:color w:val="DCDCDC"/>
+          <w:sz w:val="24"/>
+          <w:szCs w:val="24"/>
+        </w:rPr>
+        <w:t>[,</w:t>
+      </w:r>
+      <w:r>
+        <w:rPr>
+          <w:rFonts w:ascii="Consolas" w:eastAsia="Times New Roman" w:hAnsi="Consolas" w:cs="Times New Roman"/>
+          <w:color w:val="D4D4D4"/>
+          <w:sz w:val="24"/>
+          <w:szCs w:val="24"/>
+        </w:rPr>
+        <w:t> .</w:t>
+      </w:r>
+      <w:r>
+        <w:rPr>
+          <w:rFonts w:ascii="Consolas" w:eastAsia="Times New Roman" w:hAnsi="Consolas" w:cs="Times New Roman"/>
+          <w:color w:val="FFFFFF"/>
+          <w:sz w:val="24"/>
+          <w:szCs w:val="24"/>
+        </w:rPr>
+        <w:t>N</w:t>
+      </w:r>
+      <w:r>
+        <w:rPr>
+          <w:rFonts w:ascii="Consolas" w:eastAsia="Times New Roman" w:hAnsi="Consolas" w:cs="Times New Roman"/>
+          <w:color w:val="DCDCDC"/>
+          <w:sz w:val="24"/>
+          <w:szCs w:val="24"/>
+        </w:rPr>
+        <w:t>,</w:t>
+      </w:r>
+      <w:r>
+        <w:rPr>
+          <w:rFonts w:ascii="Consolas" w:eastAsia="Times New Roman" w:hAnsi="Consolas" w:cs="Times New Roman"/>
+          <w:color w:val="D4D4D4"/>
+          <w:sz w:val="24"/>
+          <w:szCs w:val="24"/>
+        </w:rPr>
+        <w:t> </w:t>
+      </w:r>
+      <w:r>
+        <w:rPr>
+          <w:rFonts w:ascii="Consolas" w:eastAsia="Times New Roman" w:hAnsi="Consolas" w:cs="Times New Roman"/>
+          <w:color w:val="FFFFFF"/>
+          <w:sz w:val="24"/>
+          <w:szCs w:val="24"/>
+        </w:rPr>
+        <w:t>by</w:t>
+      </w:r>
+      <w:r>
+        <w:rPr>
+          <w:rFonts w:ascii="Consolas" w:eastAsia="Times New Roman" w:hAnsi="Consolas" w:cs="Times New Roman"/>
+          <w:color w:val="D4D4D4"/>
+          <w:sz w:val="24"/>
+          <w:szCs w:val="24"/>
+        </w:rPr>
+        <w:t> = .</w:t>
+      </w:r>
+      <w:r>
+        <w:rPr>
+          <w:rFonts w:ascii="Consolas" w:eastAsia="Times New Roman" w:hAnsi="Consolas" w:cs="Times New Roman"/>
+          <w:color w:val="DCDCDC"/>
+          <w:sz w:val="24"/>
+          <w:szCs w:val="24"/>
+        </w:rPr>
+        <w:t>(</w:t>
+      </w:r>
+      <w:r>
+        <w:rPr>
+          <w:rFonts w:ascii="Consolas" w:eastAsia="Times New Roman" w:hAnsi="Consolas" w:cs="Times New Roman"/>
+          <w:color w:val="FFFFFF"/>
+          <w:sz w:val="24"/>
+          <w:szCs w:val="24"/>
+        </w:rPr>
+        <w:t>start_station</w:t>
+      </w:r>
+      <w:r>
+        <w:rPr>
+          <w:rFonts w:ascii="Consolas" w:eastAsia="Times New Roman" w:hAnsi="Consolas" w:cs="Times New Roman"/>
+          <w:color w:val="DCDCDC"/>
+          <w:sz w:val="24"/>
+          <w:szCs w:val="24"/>
+        </w:rPr>
+        <w:t>,</w:t>
+      </w:r>
+      <w:r>
+        <w:rPr>
+          <w:rFonts w:ascii="Consolas" w:eastAsia="Times New Roman" w:hAnsi="Consolas" w:cs="Times New Roman"/>
+          <w:color w:val="D4D4D4"/>
+          <w:sz w:val="24"/>
+          <w:szCs w:val="24"/>
+        </w:rPr>
+        <w:t> </w:t>
+      </w:r>
+    </w:p>
+    <w:p>
+      <w:pPr>
+        <w:shd w:val="clear" w:color="auto" w:fill="1E1E1E"/>
+        <w:spacing w:after="0" w:line="315" w:lineRule="atLeast"/>
+        <w:rPr>
+          <w:rFonts w:ascii="Consolas" w:eastAsia="Times New Roman" w:hAnsi="Consolas" w:cs="Times New Roman"/>
+          <w:color w:val="D4D4D4"/>
+          <w:sz w:val="24"/>
+          <w:szCs w:val="24"/>
+        </w:rPr>
+      </w:pPr>
+      <w:r>
+        <w:rPr>
+          <w:rFonts w:ascii="Consolas" w:eastAsia="Times New Roman" w:hAnsi="Consolas" w:cs="Times New Roman"/>
+          <w:color w:val="D4D4D4"/>
+          <w:sz w:val="24"/>
+          <w:szCs w:val="24"/>
+        </w:rPr>
+        <w:t>                                  </w:t>
+      </w:r>
+      <w:r>
+        <w:rPr>
+          <w:rFonts w:ascii="Consolas" w:eastAsia="Times New Roman" w:hAnsi="Consolas" w:cs="Times New Roman"/>
+          <w:color w:val="FFFFFF"/>
+          <w:sz w:val="24"/>
+          <w:szCs w:val="24"/>
+        </w:rPr>
+        <w:t>end_station</w:t>
+      </w:r>
+      <w:r>
+        <w:rPr>
+          <w:rFonts w:ascii="Consolas" w:eastAsia="Times New Roman" w:hAnsi="Consolas" w:cs="Times New Roman"/>
+          <w:color w:val="DCDCDC"/>
+          <w:sz w:val="24"/>
+          <w:szCs w:val="24"/>
+        </w:rPr>
+        <w:t>)]</w:t>
+      </w:r>
+    </w:p>
+    <w:p>
+      <w:pPr>
+        <w:ind w:left="60"/>
+        <w:rPr>
+          <w:rFonts w:ascii="Consolas" w:eastAsia="Times New Roman" w:hAnsi="Consolas" w:cs="Times New Roman"/>
+          <w:color w:val="FFFFFF"/>
+          <w:sz w:val="24"/>
+          <w:szCs w:val="24"/>
+        </w:rPr>
+      </w:pPr>
+    </w:p>
+    <w:p>
+      <w:pPr>
+        <w:ind w:left="60"/>
+        <w:rPr>
+          <w:rFonts w:ascii="Consolas" w:eastAsia="Times New Roman" w:hAnsi="Consolas" w:cs="Times New Roman"/>
+          <w:color w:val="FFFFFF"/>
+          <w:sz w:val="24"/>
+          <w:szCs w:val="24"/>
+        </w:rPr>
+      </w:pPr>
+    </w:p>
+    <w:p>
+      <w:pPr>
+        <w:shd w:val="clear" w:color="auto" w:fill="1E1E1E"/>
+        <w:spacing w:after="0" w:line="315" w:lineRule="atLeast"/>
+        <w:rPr>
+          <w:rFonts w:ascii="Consolas" w:eastAsia="Times New Roman" w:hAnsi="Consolas" w:cs="Times New Roman"/>
+          <w:color w:val="D4D4D4"/>
+          <w:sz w:val="24"/>
+          <w:szCs w:val="24"/>
+        </w:rPr>
+      </w:pPr>
+      <w:r>
+        <w:rPr>
+          <w:rFonts w:ascii="Consolas" w:eastAsia="Times New Roman" w:hAnsi="Consolas" w:cs="Times New Roman"/>
+          <w:color w:val="00C53B"/>
+          <w:sz w:val="24"/>
+          <w:szCs w:val="24"/>
+        </w:rPr>
+        <w:lastRenderedPageBreak/>
+        <w:t># Arrange the total trips grouped by start_station and end_station in decreasing order</w:t>
+      </w:r>
+    </w:p>
+    <w:p>
+      <w:pPr>
+        <w:shd w:val="clear" w:color="auto" w:fill="1E1E1E"/>
+        <w:spacing w:after="0" w:line="315" w:lineRule="atLeast"/>
+        <w:rPr>
+          <w:rFonts w:ascii="Consolas" w:eastAsia="Times New Roman" w:hAnsi="Consolas" w:cs="Times New Roman"/>
+          <w:color w:val="D4D4D4"/>
+          <w:sz w:val="24"/>
+          <w:szCs w:val="24"/>
+        </w:rPr>
+      </w:pPr>
+      <w:r>
+        <w:rPr>
+          <w:rFonts w:ascii="Consolas" w:eastAsia="Times New Roman" w:hAnsi="Consolas" w:cs="Times New Roman"/>
+          <w:color w:val="FFFFFF"/>
+          <w:sz w:val="24"/>
+          <w:szCs w:val="24"/>
+        </w:rPr>
+        <w:t>trips_dec</w:t>
+      </w:r>
+      <w:r>
+        <w:rPr>
+          <w:rFonts w:ascii="Consolas" w:eastAsia="Times New Roman" w:hAnsi="Consolas" w:cs="Times New Roman"/>
+          <w:color w:val="D4D4D4"/>
+          <w:sz w:val="24"/>
+          <w:szCs w:val="24"/>
+        </w:rPr>
+        <w:t> &lt;- </w:t>
+      </w:r>
+      <w:r>
+        <w:rPr>
+          <w:rFonts w:ascii="Consolas" w:eastAsia="Times New Roman" w:hAnsi="Consolas" w:cs="Times New Roman"/>
+          <w:color w:val="FFFFFF"/>
+          <w:sz w:val="24"/>
+          <w:szCs w:val="24"/>
+        </w:rPr>
+        <w:t>batrips</w:t>
+      </w:r>
+      <w:r>
+        <w:rPr>
+          <w:rFonts w:ascii="Consolas" w:eastAsia="Times New Roman" w:hAnsi="Consolas" w:cs="Times New Roman"/>
+          <w:color w:val="DCDCDC"/>
+          <w:sz w:val="24"/>
+          <w:szCs w:val="24"/>
+        </w:rPr>
+        <w:t>[,</w:t>
+      </w:r>
+      <w:r>
+        <w:rPr>
+          <w:rFonts w:ascii="Consolas" w:eastAsia="Times New Roman" w:hAnsi="Consolas" w:cs="Times New Roman"/>
+          <w:color w:val="D4D4D4"/>
+          <w:sz w:val="24"/>
+          <w:szCs w:val="24"/>
+        </w:rPr>
+        <w:t> .</w:t>
+      </w:r>
+      <w:r>
+        <w:rPr>
+          <w:rFonts w:ascii="Consolas" w:eastAsia="Times New Roman" w:hAnsi="Consolas" w:cs="Times New Roman"/>
+          <w:color w:val="FFFFFF"/>
+          <w:sz w:val="24"/>
+          <w:szCs w:val="24"/>
+        </w:rPr>
+        <w:t>N</w:t>
+      </w:r>
+      <w:r>
+        <w:rPr>
+          <w:rFonts w:ascii="Consolas" w:eastAsia="Times New Roman" w:hAnsi="Consolas" w:cs="Times New Roman"/>
+          <w:color w:val="DCDCDC"/>
+          <w:sz w:val="24"/>
+          <w:szCs w:val="24"/>
+        </w:rPr>
+        <w:t>,</w:t>
+      </w:r>
+      <w:r>
+        <w:rPr>
+          <w:rFonts w:ascii="Consolas" w:eastAsia="Times New Roman" w:hAnsi="Consolas" w:cs="Times New Roman"/>
+          <w:color w:val="D4D4D4"/>
+          <w:sz w:val="24"/>
+          <w:szCs w:val="24"/>
+        </w:rPr>
+        <w:t> </w:t>
+      </w:r>
+      <w:r>
+        <w:rPr>
+          <w:rFonts w:ascii="Consolas" w:eastAsia="Times New Roman" w:hAnsi="Consolas" w:cs="Times New Roman"/>
+          <w:color w:val="FFFFFF"/>
+          <w:sz w:val="24"/>
+          <w:szCs w:val="24"/>
+        </w:rPr>
+        <w:t>by</w:t>
+      </w:r>
+      <w:r>
+        <w:rPr>
+          <w:rFonts w:ascii="Consolas" w:eastAsia="Times New Roman" w:hAnsi="Consolas" w:cs="Times New Roman"/>
+          <w:color w:val="D4D4D4"/>
+          <w:sz w:val="24"/>
+          <w:szCs w:val="24"/>
+        </w:rPr>
+        <w:t> = .</w:t>
+      </w:r>
+      <w:r>
+        <w:rPr>
+          <w:rFonts w:ascii="Consolas" w:eastAsia="Times New Roman" w:hAnsi="Consolas" w:cs="Times New Roman"/>
+          <w:color w:val="DCDCDC"/>
+          <w:sz w:val="24"/>
+          <w:szCs w:val="24"/>
+        </w:rPr>
+        <w:t>(</w:t>
+      </w:r>
+      <w:r>
+        <w:rPr>
+          <w:rFonts w:ascii="Consolas" w:eastAsia="Times New Roman" w:hAnsi="Consolas" w:cs="Times New Roman"/>
+          <w:color w:val="FFFFFF"/>
+          <w:sz w:val="24"/>
+          <w:szCs w:val="24"/>
+        </w:rPr>
+        <w:t>start_station</w:t>
+      </w:r>
+      <w:r>
+        <w:rPr>
+          <w:rFonts w:ascii="Consolas" w:eastAsia="Times New Roman" w:hAnsi="Consolas" w:cs="Times New Roman"/>
+          <w:color w:val="DCDCDC"/>
+          <w:sz w:val="24"/>
+          <w:szCs w:val="24"/>
+        </w:rPr>
+        <w:t>,</w:t>
+      </w:r>
+      <w:r>
+        <w:rPr>
+          <w:rFonts w:ascii="Consolas" w:eastAsia="Times New Roman" w:hAnsi="Consolas" w:cs="Times New Roman"/>
+          <w:color w:val="D4D4D4"/>
+          <w:sz w:val="24"/>
+          <w:szCs w:val="24"/>
+        </w:rPr>
+        <w:t> </w:t>
+      </w:r>
+    </w:p>
+    <w:p>
+      <w:pPr>
+        <w:shd w:val="clear" w:color="auto" w:fill="1E1E1E"/>
+        <w:spacing w:after="0" w:line="315" w:lineRule="atLeast"/>
+        <w:rPr>
+          <w:rFonts w:ascii="Consolas" w:eastAsia="Times New Roman" w:hAnsi="Consolas" w:cs="Times New Roman"/>
+          <w:color w:val="D4D4D4"/>
+          <w:sz w:val="24"/>
+          <w:szCs w:val="24"/>
+        </w:rPr>
+      </w:pPr>
+      <w:r>
+        <w:rPr>
+          <w:rFonts w:ascii="Consolas" w:eastAsia="Times New Roman" w:hAnsi="Consolas" w:cs="Times New Roman"/>
+          <w:color w:val="D4D4D4"/>
+          <w:sz w:val="24"/>
+          <w:szCs w:val="24"/>
+        </w:rPr>
+        <w:t>                                  </w:t>
+      </w:r>
+      <w:r>
+        <w:rPr>
+          <w:rFonts w:ascii="Consolas" w:eastAsia="Times New Roman" w:hAnsi="Consolas" w:cs="Times New Roman"/>
+          <w:color w:val="FFFFFF"/>
+          <w:sz w:val="24"/>
+          <w:szCs w:val="24"/>
+        </w:rPr>
+        <w:t>end_station</w:t>
+      </w:r>
+      <w:r>
+        <w:rPr>
+          <w:rFonts w:ascii="Consolas" w:eastAsia="Times New Roman" w:hAnsi="Consolas" w:cs="Times New Roman"/>
+          <w:color w:val="DCDCDC"/>
+          <w:sz w:val="24"/>
+          <w:szCs w:val="24"/>
+        </w:rPr>
+        <w:t>)][</w:t>
+      </w:r>
+      <w:r>
+        <w:rPr>
+          <w:rFonts w:ascii="Consolas" w:eastAsia="Times New Roman" w:hAnsi="Consolas" w:cs="Times New Roman"/>
+          <w:color w:val="FFFFFF"/>
+          <w:sz w:val="24"/>
+          <w:szCs w:val="24"/>
+        </w:rPr>
+        <w:t>order</w:t>
+      </w:r>
+      <w:r>
+        <w:rPr>
+          <w:rFonts w:ascii="Consolas" w:eastAsia="Times New Roman" w:hAnsi="Consolas" w:cs="Times New Roman"/>
+          <w:color w:val="DCDCDC"/>
+          <w:sz w:val="24"/>
+          <w:szCs w:val="24"/>
+        </w:rPr>
+        <w:t>(</w:t>
+      </w:r>
+      <w:r>
+        <w:rPr>
+          <w:rFonts w:ascii="Consolas" w:eastAsia="Times New Roman" w:hAnsi="Consolas" w:cs="Times New Roman"/>
+          <w:color w:val="D4D4D4"/>
+          <w:sz w:val="24"/>
+          <w:szCs w:val="24"/>
+        </w:rPr>
+        <w:t>-</w:t>
+      </w:r>
+      <w:r>
+        <w:rPr>
+          <w:rFonts w:ascii="Consolas" w:eastAsia="Times New Roman" w:hAnsi="Consolas" w:cs="Times New Roman"/>
+          <w:color w:val="FFFFFF"/>
+          <w:sz w:val="24"/>
+          <w:szCs w:val="24"/>
+        </w:rPr>
+        <w:t>N</w:t>
+      </w:r>
+      <w:r>
+        <w:rPr>
+          <w:rFonts w:ascii="Consolas" w:eastAsia="Times New Roman" w:hAnsi="Consolas" w:cs="Times New Roman"/>
+          <w:color w:val="DCDCDC"/>
+          <w:sz w:val="24"/>
+          <w:szCs w:val="24"/>
+        </w:rPr>
+        <w:t>)]</w:t>
+      </w:r>
+    </w:p>
+    <w:p>
+      <w:pPr>
+        <w:ind w:left="60"/>
+        <w:rPr>
+          <w:sz w:val="28"/>
+        </w:rPr>
+      </w:pPr>
+    </w:p>
+    <w:p>
+      <w:pPr>
+        <w:ind w:left="60"/>
+        <w:rPr>
+          <w:sz w:val="28"/>
+        </w:rPr>
+      </w:pPr>
+      <w:r>
+        <w:rPr>
+          <w:sz w:val="28"/>
+        </w:rPr>
+        <w:t>-The top 5 destination :</w:t>
+      </w:r>
+    </w:p>
+    <w:p>
+      <w:pPr>
+        <w:shd w:val="clear" w:color="auto" w:fill="1E1E1E"/>
+        <w:spacing w:after="0" w:line="315" w:lineRule="atLeast"/>
+        <w:rPr>
+          <w:rFonts w:ascii="Consolas" w:eastAsia="Times New Roman" w:hAnsi="Consolas" w:cs="Times New Roman"/>
+          <w:color w:val="D4D4D4"/>
+          <w:sz w:val="24"/>
+          <w:szCs w:val="24"/>
+        </w:rPr>
+      </w:pPr>
+      <w:r>
+        <w:rPr>
+          <w:rFonts w:ascii="Consolas" w:eastAsia="Times New Roman" w:hAnsi="Consolas" w:cs="Times New Roman"/>
+          <w:color w:val="00C53B"/>
+          <w:sz w:val="24"/>
+          <w:szCs w:val="24"/>
+        </w:rPr>
+        <w:t># Top five most popular destinations</w:t>
+      </w:r>
+    </w:p>
+    <w:p>
+      <w:pPr>
+        <w:shd w:val="clear" w:color="auto" w:fill="1E1E1E"/>
+        <w:spacing w:after="0" w:line="315" w:lineRule="atLeast"/>
+        <w:rPr>
+          <w:rFonts w:ascii="Consolas" w:eastAsia="Times New Roman" w:hAnsi="Consolas" w:cs="Times New Roman"/>
+          <w:color w:val="D4D4D4"/>
+          <w:sz w:val="24"/>
+          <w:szCs w:val="24"/>
+        </w:rPr>
+      </w:pPr>
+      <w:r>
+        <w:rPr>
+          <w:rFonts w:ascii="Consolas" w:eastAsia="Times New Roman" w:hAnsi="Consolas" w:cs="Times New Roman"/>
+          <w:color w:val="FFFFFF"/>
+          <w:sz w:val="24"/>
+          <w:szCs w:val="24"/>
+        </w:rPr>
+        <w:t>top_5</w:t>
+      </w:r>
+      <w:r>
+        <w:rPr>
+          <w:rFonts w:ascii="Consolas" w:eastAsia="Times New Roman" w:hAnsi="Consolas" w:cs="Times New Roman"/>
+          <w:color w:val="D4D4D4"/>
+          <w:sz w:val="24"/>
+          <w:szCs w:val="24"/>
+        </w:rPr>
+        <w:t> &lt;- </w:t>
+      </w:r>
+      <w:r>
+        <w:rPr>
+          <w:rFonts w:ascii="Consolas" w:eastAsia="Times New Roman" w:hAnsi="Consolas" w:cs="Times New Roman"/>
+          <w:color w:val="FFFFFF"/>
+          <w:sz w:val="24"/>
+          <w:szCs w:val="24"/>
+        </w:rPr>
+        <w:t>batrips</w:t>
+      </w:r>
+      <w:r>
+        <w:rPr>
+          <w:rFonts w:ascii="Consolas" w:eastAsia="Times New Roman" w:hAnsi="Consolas" w:cs="Times New Roman"/>
+          <w:color w:val="DCDCDC"/>
+          <w:sz w:val="24"/>
+          <w:szCs w:val="24"/>
+        </w:rPr>
+        <w:t>[,</w:t>
+      </w:r>
+      <w:r>
+        <w:rPr>
+          <w:rFonts w:ascii="Consolas" w:eastAsia="Times New Roman" w:hAnsi="Consolas" w:cs="Times New Roman"/>
+          <w:color w:val="D4D4D4"/>
+          <w:sz w:val="24"/>
+          <w:szCs w:val="24"/>
+        </w:rPr>
+        <w:t> .</w:t>
+      </w:r>
+      <w:r>
+        <w:rPr>
+          <w:rFonts w:ascii="Consolas" w:eastAsia="Times New Roman" w:hAnsi="Consolas" w:cs="Times New Roman"/>
+          <w:color w:val="FFFFFF"/>
+          <w:sz w:val="24"/>
+          <w:szCs w:val="24"/>
+        </w:rPr>
+        <w:t>N</w:t>
+      </w:r>
+      <w:r>
+        <w:rPr>
+          <w:rFonts w:ascii="Consolas" w:eastAsia="Times New Roman" w:hAnsi="Consolas" w:cs="Times New Roman"/>
+          <w:color w:val="DCDCDC"/>
+          <w:sz w:val="24"/>
+          <w:szCs w:val="24"/>
+        </w:rPr>
+        <w:t>,</w:t>
+      </w:r>
+      <w:r>
+        <w:rPr>
+          <w:rFonts w:ascii="Consolas" w:eastAsia="Times New Roman" w:hAnsi="Consolas" w:cs="Times New Roman"/>
+          <w:color w:val="D4D4D4"/>
+          <w:sz w:val="24"/>
+          <w:szCs w:val="24"/>
+        </w:rPr>
+        <w:t> </w:t>
+      </w:r>
+      <w:r>
+        <w:rPr>
+          <w:rFonts w:ascii="Consolas" w:eastAsia="Times New Roman" w:hAnsi="Consolas" w:cs="Times New Roman"/>
+          <w:color w:val="FFFFFF"/>
+          <w:sz w:val="24"/>
+          <w:szCs w:val="24"/>
+        </w:rPr>
+        <w:t>by</w:t>
+      </w:r>
+      <w:r>
+        <w:rPr>
+          <w:rFonts w:ascii="Consolas" w:eastAsia="Times New Roman" w:hAnsi="Consolas" w:cs="Times New Roman"/>
+          <w:color w:val="D4D4D4"/>
+          <w:sz w:val="24"/>
+          <w:szCs w:val="24"/>
+        </w:rPr>
+        <w:t> = </w:t>
+      </w:r>
+      <w:r>
+        <w:rPr>
+          <w:rFonts w:ascii="Consolas" w:eastAsia="Times New Roman" w:hAnsi="Consolas" w:cs="Times New Roman"/>
+          <w:color w:val="FFFFFF"/>
+          <w:sz w:val="24"/>
+          <w:szCs w:val="24"/>
+        </w:rPr>
+        <w:t>end_station</w:t>
+      </w:r>
+      <w:r>
+        <w:rPr>
+          <w:rFonts w:ascii="Consolas" w:eastAsia="Times New Roman" w:hAnsi="Consolas" w:cs="Times New Roman"/>
+          <w:color w:val="DCDCDC"/>
+          <w:sz w:val="24"/>
+          <w:szCs w:val="24"/>
+        </w:rPr>
+        <w:t>][</w:t>
+      </w:r>
+      <w:r>
+        <w:rPr>
+          <w:rFonts w:ascii="Consolas" w:eastAsia="Times New Roman" w:hAnsi="Consolas" w:cs="Times New Roman"/>
+          <w:color w:val="FFFFFF"/>
+          <w:sz w:val="24"/>
+          <w:szCs w:val="24"/>
+        </w:rPr>
+        <w:t>order</w:t>
+      </w:r>
+      <w:r>
+        <w:rPr>
+          <w:rFonts w:ascii="Consolas" w:eastAsia="Times New Roman" w:hAnsi="Consolas" w:cs="Times New Roman"/>
+          <w:color w:val="DCDCDC"/>
+          <w:sz w:val="24"/>
+          <w:szCs w:val="24"/>
+        </w:rPr>
+        <w:t>(</w:t>
+      </w:r>
+      <w:r>
+        <w:rPr>
+          <w:rFonts w:ascii="Consolas" w:eastAsia="Times New Roman" w:hAnsi="Consolas" w:cs="Times New Roman"/>
+          <w:color w:val="D4D4D4"/>
+          <w:sz w:val="24"/>
+          <w:szCs w:val="24"/>
+        </w:rPr>
+        <w:t>-</w:t>
+      </w:r>
+      <w:r>
+        <w:rPr>
+          <w:rFonts w:ascii="Consolas" w:eastAsia="Times New Roman" w:hAnsi="Consolas" w:cs="Times New Roman"/>
+          <w:color w:val="FFFFFF"/>
+          <w:sz w:val="24"/>
+          <w:szCs w:val="24"/>
+        </w:rPr>
+        <w:t>N</w:t>
+      </w:r>
+      <w:r>
+        <w:rPr>
+          <w:rFonts w:ascii="Consolas" w:eastAsia="Times New Roman" w:hAnsi="Consolas" w:cs="Times New Roman"/>
+          <w:color w:val="DCDCDC"/>
+          <w:sz w:val="24"/>
+          <w:szCs w:val="24"/>
+        </w:rPr>
+        <w:t>)][</w:t>
+      </w:r>
+      <w:r>
+        <w:rPr>
+          <w:rFonts w:ascii="Consolas" w:eastAsia="Times New Roman" w:hAnsi="Consolas" w:cs="Times New Roman"/>
+          <w:color w:val="DC4D8B"/>
+          <w:sz w:val="24"/>
+          <w:szCs w:val="24"/>
+        </w:rPr>
+        <w:t>1</w:t>
+      </w:r>
+      <w:r>
+        <w:rPr>
+          <w:rFonts w:ascii="Consolas" w:eastAsia="Times New Roman" w:hAnsi="Consolas" w:cs="Times New Roman"/>
+          <w:color w:val="D4D4D4"/>
+          <w:sz w:val="24"/>
+          <w:szCs w:val="24"/>
+        </w:rPr>
+        <w:t>:</w:t>
+      </w:r>
+      <w:r>
+        <w:rPr>
+          <w:rFonts w:ascii="Consolas" w:eastAsia="Times New Roman" w:hAnsi="Consolas" w:cs="Times New Roman"/>
+          <w:color w:val="DC4D8B"/>
+          <w:sz w:val="24"/>
+          <w:szCs w:val="24"/>
+        </w:rPr>
+        <w:t>5</w:t>
+      </w:r>
+      <w:r>
+        <w:rPr>
+          <w:rFonts w:ascii="Consolas" w:eastAsia="Times New Roman" w:hAnsi="Consolas" w:cs="Times New Roman"/>
+          <w:color w:val="DCDCDC"/>
+          <w:sz w:val="24"/>
+          <w:szCs w:val="24"/>
+        </w:rPr>
+        <w:t>]</w:t>
+      </w:r>
+    </w:p>
+    <w:p>
+      <w:pPr>
+        <w:ind w:left="60"/>
+        <w:rPr>
+          <w:sz w:val="28"/>
+        </w:rPr>
+      </w:pPr>
+    </w:p>
+    <w:p>
+      <w:pPr>
+        <w:ind w:left="60"/>
+        <w:rPr>
+          <w:sz w:val="28"/>
+        </w:rPr>
+      </w:pPr>
+      <w:r>
+        <w:rPr>
+          <w:sz w:val="28"/>
+        </w:rPr>
+        <w:t>-what is the most popular destination from each start station :</w:t>
+      </w:r>
+    </w:p>
+    <w:p>
+      <w:pPr>
+        <w:shd w:val="clear" w:color="auto" w:fill="1E1E1E"/>
+        <w:spacing w:after="0" w:line="315" w:lineRule="atLeast"/>
+        <w:rPr>
+          <w:rFonts w:ascii="Consolas" w:eastAsia="Times New Roman" w:hAnsi="Consolas" w:cs="Times New Roman"/>
+          <w:color w:val="D4D4D4"/>
+          <w:sz w:val="24"/>
+          <w:szCs w:val="24"/>
+        </w:rPr>
+      </w:pPr>
+      <w:r>
+        <w:rPr>
+          <w:rFonts w:ascii="Consolas" w:eastAsia="Times New Roman" w:hAnsi="Consolas" w:cs="Times New Roman"/>
+          <w:color w:val="00C53B"/>
+          <w:sz w:val="24"/>
+          <w:szCs w:val="24"/>
+        </w:rPr>
+        <w:t># Compute most popular end station for every start station</w:t>
+      </w:r>
+    </w:p>
+    <w:p>
+      <w:pPr>
+        <w:shd w:val="clear" w:color="auto" w:fill="1E1E1E"/>
+        <w:spacing w:after="0" w:line="315" w:lineRule="atLeast"/>
+        <w:rPr>
+          <w:rFonts w:ascii="Consolas" w:eastAsia="Times New Roman" w:hAnsi="Consolas" w:cs="Times New Roman"/>
+          <w:color w:val="D4D4D4"/>
+          <w:sz w:val="24"/>
+          <w:szCs w:val="24"/>
+        </w:rPr>
+      </w:pPr>
+      <w:r>
+        <w:rPr>
+          <w:rFonts w:ascii="Consolas" w:eastAsia="Times New Roman" w:hAnsi="Consolas" w:cs="Times New Roman"/>
+          <w:color w:val="FFFFFF"/>
+          <w:sz w:val="24"/>
+          <w:szCs w:val="24"/>
+        </w:rPr>
+        <w:t>popular_end_station</w:t>
+      </w:r>
+      <w:r>
+        <w:rPr>
+          <w:rFonts w:ascii="Consolas" w:eastAsia="Times New Roman" w:hAnsi="Consolas" w:cs="Times New Roman"/>
+          <w:color w:val="D4D4D4"/>
+          <w:sz w:val="24"/>
+          <w:szCs w:val="24"/>
+        </w:rPr>
+        <w:t> &lt;- </w:t>
+      </w:r>
+      <w:r>
+        <w:rPr>
+          <w:rFonts w:ascii="Consolas" w:eastAsia="Times New Roman" w:hAnsi="Consolas" w:cs="Times New Roman"/>
+          <w:color w:val="FFFFFF"/>
+          <w:sz w:val="24"/>
+          <w:szCs w:val="24"/>
+        </w:rPr>
+        <w:t>trips_dec</w:t>
+      </w:r>
+      <w:r>
+        <w:rPr>
+          <w:rFonts w:ascii="Consolas" w:eastAsia="Times New Roman" w:hAnsi="Consolas" w:cs="Times New Roman"/>
+          <w:color w:val="DCDCDC"/>
+          <w:sz w:val="24"/>
+          <w:szCs w:val="24"/>
+        </w:rPr>
+        <w:t>[,</w:t>
+      </w:r>
+      <w:r>
+        <w:rPr>
+          <w:rFonts w:ascii="Consolas" w:eastAsia="Times New Roman" w:hAnsi="Consolas" w:cs="Times New Roman"/>
+          <w:color w:val="D4D4D4"/>
+          <w:sz w:val="24"/>
+          <w:szCs w:val="24"/>
+        </w:rPr>
+        <w:t> .</w:t>
+      </w:r>
+      <w:r>
+        <w:rPr>
+          <w:rFonts w:ascii="Consolas" w:eastAsia="Times New Roman" w:hAnsi="Consolas" w:cs="Times New Roman"/>
+          <w:color w:val="DCDCDC"/>
+          <w:sz w:val="24"/>
+          <w:szCs w:val="24"/>
+        </w:rPr>
+        <w:t>(</w:t>
+      </w:r>
+      <w:r>
+        <w:rPr>
+          <w:rFonts w:ascii="Consolas" w:eastAsia="Times New Roman" w:hAnsi="Consolas" w:cs="Times New Roman"/>
+          <w:color w:val="FFFFFF"/>
+          <w:sz w:val="24"/>
+          <w:szCs w:val="24"/>
+        </w:rPr>
+        <w:t>end_station</w:t>
+      </w:r>
+      <w:r>
+        <w:rPr>
+          <w:rFonts w:ascii="Consolas" w:eastAsia="Times New Roman" w:hAnsi="Consolas" w:cs="Times New Roman"/>
+          <w:color w:val="D4D4D4"/>
+          <w:sz w:val="24"/>
+          <w:szCs w:val="24"/>
+        </w:rPr>
+        <w:t> = </w:t>
+      </w:r>
+      <w:r>
+        <w:rPr>
+          <w:rFonts w:ascii="Consolas" w:eastAsia="Times New Roman" w:hAnsi="Consolas" w:cs="Times New Roman"/>
+          <w:color w:val="FFFFFF"/>
+          <w:sz w:val="24"/>
+          <w:szCs w:val="24"/>
+        </w:rPr>
+        <w:t>end_station</w:t>
+      </w:r>
+      <w:r>
+        <w:rPr>
+          <w:rFonts w:ascii="Consolas" w:eastAsia="Times New Roman" w:hAnsi="Consolas" w:cs="Times New Roman"/>
+          <w:color w:val="DCDCDC"/>
+          <w:sz w:val="24"/>
+          <w:szCs w:val="24"/>
+        </w:rPr>
+        <w:t>[</w:t>
+      </w:r>
+      <w:r>
+        <w:rPr>
+          <w:rFonts w:ascii="Consolas" w:eastAsia="Times New Roman" w:hAnsi="Consolas" w:cs="Times New Roman"/>
+          <w:color w:val="DC4D8B"/>
+          <w:sz w:val="24"/>
+          <w:szCs w:val="24"/>
+        </w:rPr>
+        <w:t>1</w:t>
+      </w:r>
+      <w:r>
+        <w:rPr>
+          <w:rFonts w:ascii="Consolas" w:eastAsia="Times New Roman" w:hAnsi="Consolas" w:cs="Times New Roman"/>
+          <w:color w:val="DCDCDC"/>
+          <w:sz w:val="24"/>
+          <w:szCs w:val="24"/>
+        </w:rPr>
+        <w:t>]),</w:t>
+      </w:r>
+      <w:r>
+        <w:rPr>
+          <w:rFonts w:ascii="Consolas" w:eastAsia="Times New Roman" w:hAnsi="Consolas" w:cs="Times New Roman"/>
+          <w:color w:val="D4D4D4"/>
+          <w:sz w:val="24"/>
+          <w:szCs w:val="24"/>
+        </w:rPr>
+        <w:t> </w:t>
+      </w:r>
+    </w:p>
+    <w:p>
+      <w:pPr>
+        <w:shd w:val="clear" w:color="auto" w:fill="1E1E1E"/>
+        <w:spacing w:after="0" w:line="315" w:lineRule="atLeast"/>
+        <w:rPr>
+          <w:rFonts w:ascii="Consolas" w:eastAsia="Times New Roman" w:hAnsi="Consolas" w:cs="Times New Roman"/>
+          <w:color w:val="D4D4D4"/>
+          <w:sz w:val="24"/>
+          <w:szCs w:val="24"/>
+        </w:rPr>
+      </w:pPr>
+      <w:r>
+        <w:rPr>
+          <w:rFonts w:ascii="Consolas" w:eastAsia="Times New Roman" w:hAnsi="Consolas" w:cs="Times New Roman"/>
+          <w:color w:val="D4D4D4"/>
+          <w:sz w:val="24"/>
+          <w:szCs w:val="24"/>
+        </w:rPr>
+        <w:t>                                 </w:t>
+      </w:r>
+      <w:r>
+        <w:rPr>
+          <w:rFonts w:ascii="Consolas" w:eastAsia="Times New Roman" w:hAnsi="Consolas" w:cs="Times New Roman"/>
+          <w:color w:val="FFFFFF"/>
+          <w:sz w:val="24"/>
+          <w:szCs w:val="24"/>
+        </w:rPr>
+        <w:t>by</w:t>
+      </w:r>
+      <w:r>
+        <w:rPr>
+          <w:rFonts w:ascii="Consolas" w:eastAsia="Times New Roman" w:hAnsi="Consolas" w:cs="Times New Roman"/>
+          <w:color w:val="D4D4D4"/>
+          <w:sz w:val="24"/>
+          <w:szCs w:val="24"/>
+        </w:rPr>
+        <w:t> = </w:t>
+      </w:r>
+      <w:r>
+        <w:rPr>
+          <w:rFonts w:ascii="Consolas" w:eastAsia="Times New Roman" w:hAnsi="Consolas" w:cs="Times New Roman"/>
+          <w:color w:val="FFFFFF"/>
+          <w:sz w:val="24"/>
+          <w:szCs w:val="24"/>
+        </w:rPr>
+        <w:t>start_station</w:t>
+      </w:r>
+      <w:r>
+        <w:rPr>
+          <w:rFonts w:ascii="Consolas" w:eastAsia="Times New Roman" w:hAnsi="Consolas" w:cs="Times New Roman"/>
+          <w:color w:val="DCDCDC"/>
+          <w:sz w:val="24"/>
+          <w:szCs w:val="24"/>
+        </w:rPr>
+        <w:t>]</w:t>
+      </w:r>
+    </w:p>
+    <w:p>
+      <w:pPr>
+        <w:ind w:left="60"/>
+        <w:rPr>
+          <w:sz w:val="28"/>
+        </w:rPr>
+      </w:pPr>
+    </w:p>
+    <w:p>
+      <w:pPr>
+        <w:ind w:left="60"/>
+        <w:rPr>
+          <w:sz w:val="28"/>
+        </w:rPr>
+      </w:pPr>
+      <w:r>
+        <w:rPr>
+          <w:sz w:val="28"/>
+        </w:rPr>
+        <w:t>-combining I, j, and by :</w:t>
+      </w:r>
+    </w:p>
+    <w:p>
+      <w:pPr>
+        <w:shd w:val="clear" w:color="auto" w:fill="1E1E1E"/>
+        <w:spacing w:after="0" w:line="315" w:lineRule="atLeast"/>
+        <w:rPr>
+          <w:rFonts w:ascii="Consolas" w:eastAsia="Times New Roman" w:hAnsi="Consolas" w:cs="Times New Roman"/>
+          <w:color w:val="D4D4D4"/>
+          <w:sz w:val="24"/>
+          <w:szCs w:val="24"/>
+        </w:rPr>
+      </w:pPr>
+      <w:r>
+        <w:rPr>
+          <w:rFonts w:ascii="Consolas" w:eastAsia="Times New Roman" w:hAnsi="Consolas" w:cs="Times New Roman"/>
+          <w:color w:val="00C53B"/>
+          <w:sz w:val="24"/>
+          <w:szCs w:val="24"/>
+        </w:rPr>
+        <w:t># Find the first and last ride for each start_station</w:t>
+      </w:r>
+    </w:p>
+    <w:p>
+      <w:pPr>
+        <w:shd w:val="clear" w:color="auto" w:fill="1E1E1E"/>
+        <w:spacing w:after="0" w:line="315" w:lineRule="atLeast"/>
+        <w:rPr>
+          <w:rFonts w:ascii="Consolas" w:eastAsia="Times New Roman" w:hAnsi="Consolas" w:cs="Times New Roman"/>
+          <w:color w:val="D4D4D4"/>
+          <w:sz w:val="24"/>
+          <w:szCs w:val="24"/>
+        </w:rPr>
+      </w:pPr>
+      <w:r>
+        <w:rPr>
+          <w:rFonts w:ascii="Consolas" w:eastAsia="Times New Roman" w:hAnsi="Consolas" w:cs="Times New Roman"/>
+          <w:color w:val="FFFFFF"/>
+          <w:sz w:val="24"/>
+          <w:szCs w:val="24"/>
+        </w:rPr>
+        <w:t>first_last</w:t>
+      </w:r>
+      <w:r>
+        <w:rPr>
+          <w:rFonts w:ascii="Consolas" w:eastAsia="Times New Roman" w:hAnsi="Consolas" w:cs="Times New Roman"/>
+          <w:color w:val="D4D4D4"/>
+          <w:sz w:val="24"/>
+          <w:szCs w:val="24"/>
+        </w:rPr>
+        <w:t> &lt;- </w:t>
+      </w:r>
+      <w:r>
+        <w:rPr>
+          <w:rFonts w:ascii="Consolas" w:eastAsia="Times New Roman" w:hAnsi="Consolas" w:cs="Times New Roman"/>
+          <w:color w:val="FFFFFF"/>
+          <w:sz w:val="24"/>
+          <w:szCs w:val="24"/>
+        </w:rPr>
+        <w:t>batrips</w:t>
+      </w:r>
+      <w:r>
+        <w:rPr>
+          <w:rFonts w:ascii="Consolas" w:eastAsia="Times New Roman" w:hAnsi="Consolas" w:cs="Times New Roman"/>
+          <w:color w:val="DCDCDC"/>
+          <w:sz w:val="24"/>
+          <w:szCs w:val="24"/>
+        </w:rPr>
+        <w:t>[</w:t>
+      </w:r>
+      <w:r>
+        <w:rPr>
+          <w:rFonts w:ascii="Consolas" w:eastAsia="Times New Roman" w:hAnsi="Consolas" w:cs="Times New Roman"/>
+          <w:color w:val="FFFFFF"/>
+          <w:sz w:val="24"/>
+          <w:szCs w:val="24"/>
+        </w:rPr>
+        <w:t>order</w:t>
+      </w:r>
+      <w:r>
+        <w:rPr>
+          <w:rFonts w:ascii="Consolas" w:eastAsia="Times New Roman" w:hAnsi="Consolas" w:cs="Times New Roman"/>
+          <w:color w:val="DCDCDC"/>
+          <w:sz w:val="24"/>
+          <w:szCs w:val="24"/>
+        </w:rPr>
+        <w:t>(</w:t>
+      </w:r>
+      <w:r>
+        <w:rPr>
+          <w:rFonts w:ascii="Consolas" w:eastAsia="Times New Roman" w:hAnsi="Consolas" w:cs="Times New Roman"/>
+          <w:color w:val="FFFFFF"/>
+          <w:sz w:val="24"/>
+          <w:szCs w:val="24"/>
+        </w:rPr>
+        <w:t>start_date</w:t>
+      </w:r>
+      <w:r>
+        <w:rPr>
+          <w:rFonts w:ascii="Consolas" w:eastAsia="Times New Roman" w:hAnsi="Consolas" w:cs="Times New Roman"/>
+          <w:color w:val="DCDCDC"/>
+          <w:sz w:val="24"/>
+          <w:szCs w:val="24"/>
+        </w:rPr>
+        <w:t>),</w:t>
+      </w:r>
+      <w:r>
+        <w:rPr>
+          <w:rFonts w:ascii="Consolas" w:eastAsia="Times New Roman" w:hAnsi="Consolas" w:cs="Times New Roman"/>
+          <w:color w:val="D4D4D4"/>
+          <w:sz w:val="24"/>
+          <w:szCs w:val="24"/>
+        </w:rPr>
+        <w:t> </w:t>
+      </w:r>
+    </w:p>
+    <w:p>
+      <w:pPr>
+        <w:shd w:val="clear" w:color="auto" w:fill="1E1E1E"/>
+        <w:spacing w:after="0" w:line="315" w:lineRule="atLeast"/>
+        <w:rPr>
+          <w:rFonts w:ascii="Consolas" w:eastAsia="Times New Roman" w:hAnsi="Consolas" w:cs="Times New Roman"/>
+          <w:color w:val="D4D4D4"/>
+          <w:sz w:val="24"/>
+          <w:szCs w:val="24"/>
+        </w:rPr>
+      </w:pPr>
+      <w:r>
+        <w:rPr>
+          <w:rFonts w:ascii="Consolas" w:eastAsia="Times New Roman" w:hAnsi="Consolas" w:cs="Times New Roman"/>
+          <w:color w:val="D4D4D4"/>
+          <w:sz w:val="24"/>
+          <w:szCs w:val="24"/>
+        </w:rPr>
+        <w:t>                      .</w:t>
+      </w:r>
+      <w:r>
+        <w:rPr>
+          <w:rFonts w:ascii="Consolas" w:eastAsia="Times New Roman" w:hAnsi="Consolas" w:cs="Times New Roman"/>
+          <w:color w:val="DCDCDC"/>
+          <w:sz w:val="24"/>
+          <w:szCs w:val="24"/>
+        </w:rPr>
+        <w:t>(</w:t>
+      </w:r>
+      <w:r>
+        <w:rPr>
+          <w:rFonts w:ascii="Consolas" w:eastAsia="Times New Roman" w:hAnsi="Consolas" w:cs="Times New Roman"/>
+          <w:color w:val="FFFFFF"/>
+          <w:sz w:val="24"/>
+          <w:szCs w:val="24"/>
+        </w:rPr>
+        <w:t>start_date</w:t>
+      </w:r>
+      <w:r>
+        <w:rPr>
+          <w:rFonts w:ascii="Consolas" w:eastAsia="Times New Roman" w:hAnsi="Consolas" w:cs="Times New Roman"/>
+          <w:color w:val="D4D4D4"/>
+          <w:sz w:val="24"/>
+          <w:szCs w:val="24"/>
+        </w:rPr>
+        <w:t> = </w:t>
+      </w:r>
+      <w:r>
+        <w:rPr>
+          <w:rFonts w:ascii="Consolas" w:eastAsia="Times New Roman" w:hAnsi="Consolas" w:cs="Times New Roman"/>
+          <w:color w:val="FFFFFF"/>
+          <w:sz w:val="24"/>
+          <w:szCs w:val="24"/>
+        </w:rPr>
+        <w:t>start_date</w:t>
+      </w:r>
+      <w:r>
+        <w:rPr>
+          <w:rFonts w:ascii="Consolas" w:eastAsia="Times New Roman" w:hAnsi="Consolas" w:cs="Times New Roman"/>
+          <w:color w:val="DCDCDC"/>
+          <w:sz w:val="24"/>
+          <w:szCs w:val="24"/>
+        </w:rPr>
+        <w:t>[</w:t>
+      </w:r>
+      <w:r>
+        <w:rPr>
+          <w:rFonts w:ascii="Consolas" w:eastAsia="Times New Roman" w:hAnsi="Consolas" w:cs="Times New Roman"/>
+          <w:color w:val="FFFFFF"/>
+          <w:sz w:val="24"/>
+          <w:szCs w:val="24"/>
+        </w:rPr>
+        <w:t>c</w:t>
+      </w:r>
+      <w:r>
+        <w:rPr>
+          <w:rFonts w:ascii="Consolas" w:eastAsia="Times New Roman" w:hAnsi="Consolas" w:cs="Times New Roman"/>
+          <w:color w:val="DCDCDC"/>
+          <w:sz w:val="24"/>
+          <w:szCs w:val="24"/>
+        </w:rPr>
+        <w:t>(</w:t>
+      </w:r>
+      <w:r>
+        <w:rPr>
+          <w:rFonts w:ascii="Consolas" w:eastAsia="Times New Roman" w:hAnsi="Consolas" w:cs="Times New Roman"/>
+          <w:color w:val="DC4D8B"/>
+          <w:sz w:val="24"/>
+          <w:szCs w:val="24"/>
+        </w:rPr>
+        <w:t>1</w:t>
+      </w:r>
+      <w:r>
+        <w:rPr>
+          <w:rFonts w:ascii="Consolas" w:eastAsia="Times New Roman" w:hAnsi="Consolas" w:cs="Times New Roman"/>
+          <w:color w:val="DCDCDC"/>
+          <w:sz w:val="24"/>
+          <w:szCs w:val="24"/>
+        </w:rPr>
+        <w:t>,</w:t>
+      </w:r>
+      <w:r>
+        <w:rPr>
+          <w:rFonts w:ascii="Consolas" w:eastAsia="Times New Roman" w:hAnsi="Consolas" w:cs="Times New Roman"/>
+          <w:color w:val="D4D4D4"/>
+          <w:sz w:val="24"/>
+          <w:szCs w:val="24"/>
+        </w:rPr>
+        <w:t> .</w:t>
+      </w:r>
+      <w:r>
+        <w:rPr>
+          <w:rFonts w:ascii="Consolas" w:eastAsia="Times New Roman" w:hAnsi="Consolas" w:cs="Times New Roman"/>
+          <w:color w:val="FFFFFF"/>
+          <w:sz w:val="24"/>
+          <w:szCs w:val="24"/>
+        </w:rPr>
+        <w:t>N</w:t>
+      </w:r>
+      <w:r>
+        <w:rPr>
+          <w:rFonts w:ascii="Consolas" w:eastAsia="Times New Roman" w:hAnsi="Consolas" w:cs="Times New Roman"/>
+          <w:color w:val="DCDCDC"/>
+          <w:sz w:val="24"/>
+          <w:szCs w:val="24"/>
+        </w:rPr>
+        <w:t>)]),</w:t>
+      </w:r>
+      <w:r>
+        <w:rPr>
+          <w:rFonts w:ascii="Consolas" w:eastAsia="Times New Roman" w:hAnsi="Consolas" w:cs="Times New Roman"/>
+          <w:color w:val="D4D4D4"/>
+          <w:sz w:val="24"/>
+          <w:szCs w:val="24"/>
+        </w:rPr>
+        <w:t> </w:t>
+      </w:r>
+    </w:p>
+    <w:p>
+      <w:pPr>
+        <w:shd w:val="clear" w:color="auto" w:fill="1E1E1E"/>
+        <w:spacing w:after="0" w:line="315" w:lineRule="atLeast"/>
+        <w:rPr>
+          <w:rFonts w:ascii="Consolas" w:eastAsia="Times New Roman" w:hAnsi="Consolas" w:cs="Times New Roman"/>
+          <w:color w:val="D4D4D4"/>
+          <w:sz w:val="24"/>
+          <w:szCs w:val="24"/>
+        </w:rPr>
+      </w:pPr>
+      <w:r>
+        <w:rPr>
+          <w:rFonts w:ascii="Consolas" w:eastAsia="Times New Roman" w:hAnsi="Consolas" w:cs="Times New Roman"/>
+          <w:color w:val="D4D4D4"/>
+          <w:sz w:val="24"/>
+          <w:szCs w:val="24"/>
+        </w:rPr>
+        <w:t>                      </w:t>
+      </w:r>
+      <w:r>
+        <w:rPr>
+          <w:rFonts w:ascii="Consolas" w:eastAsia="Times New Roman" w:hAnsi="Consolas" w:cs="Times New Roman"/>
+          <w:color w:val="FFFFFF"/>
+          <w:sz w:val="24"/>
+          <w:szCs w:val="24"/>
+        </w:rPr>
+        <w:t>by</w:t>
+      </w:r>
+      <w:r>
+        <w:rPr>
+          <w:rFonts w:ascii="Consolas" w:eastAsia="Times New Roman" w:hAnsi="Consolas" w:cs="Times New Roman"/>
+          <w:color w:val="D4D4D4"/>
+          <w:sz w:val="24"/>
+          <w:szCs w:val="24"/>
+        </w:rPr>
+        <w:t> = </w:t>
+      </w:r>
+      <w:r>
+        <w:rPr>
+          <w:rFonts w:ascii="Consolas" w:eastAsia="Times New Roman" w:hAnsi="Consolas" w:cs="Times New Roman"/>
+          <w:color w:val="FFFFFF"/>
+          <w:sz w:val="24"/>
+          <w:szCs w:val="24"/>
+        </w:rPr>
+        <w:t>start_station</w:t>
+      </w:r>
+      <w:r>
+        <w:rPr>
+          <w:rFonts w:ascii="Consolas" w:eastAsia="Times New Roman" w:hAnsi="Consolas" w:cs="Times New Roman"/>
+          <w:color w:val="DCDCDC"/>
+          <w:sz w:val="24"/>
+          <w:szCs w:val="24"/>
+        </w:rPr>
+        <w:t>]</w:t>
+      </w:r>
+    </w:p>
+    <w:p>
+      <w:pPr>
+        <w:ind w:left="60"/>
+        <w:rPr>
+          <w:sz w:val="28"/>
+        </w:rPr>
+      </w:pPr>
+    </w:p>
+    <w:p>
+      <w:pPr>
+        <w:ind w:left="60"/>
+        <w:rPr>
+          <w:sz w:val="28"/>
+        </w:rPr>
+      </w:pPr>
       <w:bookmarkStart w:id="0" w:name="_GoBack"/>
       <w:bookmarkEnd w:id="0"/>
+    </w:p>
+    <w:p>
+      <w:pPr>
+        <w:ind w:left="60"/>
+        <w:rPr>
+          <w:sz w:val="28"/>
+        </w:rPr>
+      </w:pPr>
+    </w:p>
+    <w:p>
+      <w:pPr>
+        <w:rPr>
+          <w:sz w:val="28"/>
+        </w:rPr>
+      </w:pPr>
     </w:p>
     <w:p/>
     <w:p/>
@@ -7310,6 +8926,103 @@
     </w:sectPr>
   </w:body>
 </w:document>
+</file>
+
+<file path=word/numbering.xml><?xml version="1.0" encoding="utf-8"?>
+<w:numbering xmlns:wpc="http://schemas.microsoft.com/office/word/2010/wordprocessingCanvas" xmlns:mc="http://schemas.openxmlformats.org/markup-compatibility/2006" xmlns:o="urn:schemas-microsoft-com:office:office" xmlns:r="http://schemas.openxmlformats.org/officeDocument/2006/relationships" xmlns:m="http://schemas.openxmlformats.org/officeDocument/2006/math" xmlns:v="urn:schemas-microsoft-com:vml" xmlns:wp14="http://schemas.microsoft.com/office/word/2010/wordprocessingDrawing" xmlns:wp="http://schemas.openxmlformats.org/drawingml/2006/wordprocessingDrawing" xmlns:w10="urn:schemas-microsoft-com:office:word" xmlns:w="http://schemas.openxmlformats.org/wordprocessingml/2006/main" xmlns:w14="http://schemas.microsoft.com/office/word/2010/wordml" xmlns:w15="http://schemas.microsoft.com/office/word/2012/wordml" xmlns:wpg="http://schemas.microsoft.com/office/word/2010/wordprocessingGroup" xmlns:wpi="http://schemas.microsoft.com/office/word/2010/wordprocessingInk" xmlns:wne="http://schemas.microsoft.com/office/word/2006/wordml" xmlns:wps="http://schemas.microsoft.com/office/word/2010/wordprocessingShape" mc:Ignorable="w14 w15 wp14">
+  <w:abstractNum w:abstractNumId="0">
+    <w:nsid w:val="134A2D20"/>
+    <w:multiLevelType w:val="hybridMultilevel"/>
+    <w:tmpl w:val="3EBAC3EE"/>
+    <w:lvl w:ilvl="0" w:tplc="D5C21BA0">
+      <w:start w:val="1"/>
+      <w:numFmt w:val="decimal"/>
+      <w:lvlText w:val="%1"/>
+      <w:lvlJc w:val="left"/>
+      <w:pPr>
+        <w:ind w:left="720" w:hanging="660"/>
+      </w:pPr>
+      <w:rPr>
+        <w:rFonts w:hint="default"/>
+      </w:rPr>
+    </w:lvl>
+    <w:lvl w:ilvl="1" w:tplc="04090019" w:tentative="1">
+      <w:start w:val="1"/>
+      <w:numFmt w:val="lowerLetter"/>
+      <w:lvlText w:val="%2."/>
+      <w:lvlJc w:val="left"/>
+      <w:pPr>
+        <w:ind w:left="1140" w:hanging="360"/>
+      </w:pPr>
+    </w:lvl>
+    <w:lvl w:ilvl="2" w:tplc="0409001B" w:tentative="1">
+      <w:start w:val="1"/>
+      <w:numFmt w:val="lowerRoman"/>
+      <w:lvlText w:val="%3."/>
+      <w:lvlJc w:val="right"/>
+      <w:pPr>
+        <w:ind w:left="1860" w:hanging="180"/>
+      </w:pPr>
+    </w:lvl>
+    <w:lvl w:ilvl="3" w:tplc="0409000F" w:tentative="1">
+      <w:start w:val="1"/>
+      <w:numFmt w:val="decimal"/>
+      <w:lvlText w:val="%4."/>
+      <w:lvlJc w:val="left"/>
+      <w:pPr>
+        <w:ind w:left="2580" w:hanging="360"/>
+      </w:pPr>
+    </w:lvl>
+    <w:lvl w:ilvl="4" w:tplc="04090019" w:tentative="1">
+      <w:start w:val="1"/>
+      <w:numFmt w:val="lowerLetter"/>
+      <w:lvlText w:val="%5."/>
+      <w:lvlJc w:val="left"/>
+      <w:pPr>
+        <w:ind w:left="3300" w:hanging="360"/>
+      </w:pPr>
+    </w:lvl>
+    <w:lvl w:ilvl="5" w:tplc="0409001B" w:tentative="1">
+      <w:start w:val="1"/>
+      <w:numFmt w:val="lowerRoman"/>
+      <w:lvlText w:val="%6."/>
+      <w:lvlJc w:val="right"/>
+      <w:pPr>
+        <w:ind w:left="4020" w:hanging="180"/>
+      </w:pPr>
+    </w:lvl>
+    <w:lvl w:ilvl="6" w:tplc="0409000F" w:tentative="1">
+      <w:start w:val="1"/>
+      <w:numFmt w:val="decimal"/>
+      <w:lvlText w:val="%7."/>
+      <w:lvlJc w:val="left"/>
+      <w:pPr>
+        <w:ind w:left="4740" w:hanging="360"/>
+      </w:pPr>
+    </w:lvl>
+    <w:lvl w:ilvl="7" w:tplc="04090019" w:tentative="1">
+      <w:start w:val="1"/>
+      <w:numFmt w:val="lowerLetter"/>
+      <w:lvlText w:val="%8."/>
+      <w:lvlJc w:val="left"/>
+      <w:pPr>
+        <w:ind w:left="5460" w:hanging="360"/>
+      </w:pPr>
+    </w:lvl>
+    <w:lvl w:ilvl="8" w:tplc="0409001B" w:tentative="1">
+      <w:start w:val="1"/>
+      <w:numFmt w:val="lowerRoman"/>
+      <w:lvlText w:val="%9."/>
+      <w:lvlJc w:val="right"/>
+      <w:pPr>
+        <w:ind w:left="6180" w:hanging="180"/>
+      </w:pPr>
+    </w:lvl>
+  </w:abstractNum>
+  <w:num w:numId="1">
+    <w:abstractNumId w:val="0"/>
+  </w:num>
+</w:numbering>
 </file>
 
 <file path=word/styles.xml><?xml version="1.0" encoding="utf-8"?>
@@ -7734,6 +9447,17 @@
     <w:semiHidden/>
     <w:unhideWhenUsed/>
   </w:style>
+  <w:style w:type="paragraph" w:styleId="ListParagraph">
+    <w:name w:val="List Paragraph"/>
+    <w:basedOn w:val="Normal"/>
+    <w:uiPriority w:val="34"/>
+    <w:qFormat/>
+    <w:rsid w:val="0006672A"/>
+    <w:pPr>
+      <w:ind w:left="720"/>
+      <w:contextualSpacing/>
+    </w:pPr>
+  </w:style>
 </w:styles>
 </file>
 

</xml_diff>